<commit_message>
CSCI 3 Lecture 3 Activity2
</commit_message>
<xml_diff>
--- a/CSCI I, II, III/CSCI 3/Activities/Activity3/Activity2/Lec3_Activity2.docx
+++ b/CSCI I, II, III/CSCI 3/Activities/Activity3/Activity2/Lec3_Activity2.docx
@@ -1,6 +1,6 @@
 
 <file path=word/document.xml><?xml version="1.0" encoding="utf-8"?>
-<w:document xmlns:wpc="http://schemas.microsoft.com/office/word/2010/wordprocessingCanvas" xmlns:cx="http://schemas.microsoft.com/office/drawing/2014/chartex" xmlns:cx1="http://schemas.microsoft.com/office/drawing/2015/9/8/chartex" xmlns:cx2="http://schemas.microsoft.com/office/drawing/2015/10/21/chartex" xmlns:cx3="http://schemas.microsoft.com/office/drawing/2016/5/9/chartex" xmlns:cx4="http://schemas.microsoft.com/office/drawing/2016/5/10/chartex" xmlns:cx5="http://schemas.microsoft.com/office/drawing/2016/5/11/chartex" xmlns:cx6="http://schemas.microsoft.com/office/drawing/2016/5/12/chartex" xmlns:cx7="http://schemas.microsoft.com/office/drawing/2016/5/13/chartex" xmlns:cx8="http://schemas.microsoft.com/office/drawing/2016/5/14/chartex" xmlns:mc="http://schemas.openxmlformats.org/markup-compatibility/2006" xmlns:aink="http://schemas.microsoft.com/office/drawing/2016/ink" xmlns:am3d="http://schemas.microsoft.com/office/drawing/2017/model3d" xmlns:o="urn:schemas-microsoft-com:office:office" xmlns:r="http://schemas.openxmlformats.org/officeDocument/2006/relationships" xmlns:m="http://schemas.openxmlformats.org/officeDocument/2006/math" xmlns:v="urn:schemas-microsoft-com:vml" xmlns:wp14="http://schemas.microsoft.com/office/word/2010/wordprocessingDrawing" xmlns:wp="http://schemas.openxmlformats.org/drawingml/2006/wordprocessingDrawing" xmlns:w10="urn:schemas-microsoft-com:office:word" xmlns:w="http://schemas.openxmlformats.org/wordprocessingml/2006/main" xmlns:w14="http://schemas.microsoft.com/office/word/2010/wordml" xmlns:w15="http://schemas.microsoft.com/office/word/2012/wordml" xmlns:w16cid="http://schemas.microsoft.com/office/word/2016/wordml/cid" xmlns:w16se="http://schemas.microsoft.com/office/word/2015/wordml/symex" xmlns:wpg="http://schemas.microsoft.com/office/word/2010/wordprocessingGroup" xmlns:wpi="http://schemas.microsoft.com/office/word/2010/wordprocessingInk" xmlns:wne="http://schemas.microsoft.com/office/word/2006/wordml" xmlns:wps="http://schemas.microsoft.com/office/word/2010/wordprocessingShape" mc:Ignorable="w14 w15 w16se w16cid wp14">
+<w:document xmlns:wpc="http://schemas.microsoft.com/office/word/2010/wordprocessingCanvas" xmlns:cx="http://schemas.microsoft.com/office/drawing/2014/chartex" xmlns:mc="http://schemas.openxmlformats.org/markup-compatibility/2006" xmlns:o="urn:schemas-microsoft-com:office:office" xmlns:r="http://schemas.openxmlformats.org/officeDocument/2006/relationships" xmlns:m="http://schemas.openxmlformats.org/officeDocument/2006/math" xmlns:v="urn:schemas-microsoft-com:vml" xmlns:wp14="http://schemas.microsoft.com/office/word/2010/wordprocessingDrawing" xmlns:wp="http://schemas.openxmlformats.org/drawingml/2006/wordprocessingDrawing" xmlns:w10="urn:schemas-microsoft-com:office:word" xmlns:w="http://schemas.openxmlformats.org/wordprocessingml/2006/main" xmlns:w14="http://schemas.microsoft.com/office/word/2010/wordml" xmlns:w15="http://schemas.microsoft.com/office/word/2012/wordml" xmlns:w16se="http://schemas.microsoft.com/office/word/2015/wordml/symex" xmlns:wpg="http://schemas.microsoft.com/office/word/2010/wordprocessingGroup" xmlns:wpi="http://schemas.microsoft.com/office/word/2010/wordprocessingInk" xmlns:wne="http://schemas.microsoft.com/office/word/2006/wordml" xmlns:wps="http://schemas.microsoft.com/office/word/2010/wordprocessingShape" mc:Ignorable="w14 w15 w16se wp14">
   <w:body>
     <w:p>
       <w:pPr>
@@ -46,8 +46,6 @@
         </w:rPr>
         <w:t>Summer</w:t>
       </w:r>
-      <w:bookmarkStart w:id="0" w:name="_GoBack"/>
-      <w:bookmarkEnd w:id="0"/>
       <w:r>
         <w:rPr>
           <w:sz w:val="24"/>
@@ -232,6 +230,62 @@
     <w:p>
       <w:pPr>
         <w:pStyle w:val="p1"/>
+      </w:pPr>
+      <w:hyperlink r:id="rId5" w:history="1">
+        <w:r>
+          <w:rPr>
+            <w:rStyle w:val="Hyperlink"/>
+          </w:rPr>
+          <w:t>chrome-extension://oemmndcbldboiebfnladdacbdfmadadm/http://ocw.uc3m.es/ingenieria-informatica/algorithms-and-data-structures/exercises-sheet-n2-solution</w:t>
+        </w:r>
+      </w:hyperlink>
+    </w:p>
+    <w:p>
+      <w:pPr>
+        <w:pStyle w:val="p1"/>
+      </w:pPr>
+    </w:p>
+    <w:p>
+      <w:pPr>
+        <w:pStyle w:val="p1"/>
+      </w:pPr>
+      <w:hyperlink r:id="rId6" w:history="1">
+        <w:r>
+          <w:rPr>
+            <w:rStyle w:val="Hyperlink"/>
+          </w:rPr>
+          <w:t>https://www.chegg.com/homework-help/questions-and-answers/draw-binary-tree-representation-following-arithmetic-expression-5-2-2-1-2-9-7-2-1-8--draw--q32482756</w:t>
+        </w:r>
+      </w:hyperlink>
+      <w:bookmarkStart w:id="0" w:name="_GoBack"/>
+      <w:bookmarkEnd w:id="0"/>
+    </w:p>
+    <w:p>
+      <w:pPr>
+        <w:pStyle w:val="p1"/>
+      </w:pPr>
+    </w:p>
+    <w:p>
+      <w:pPr>
+        <w:pStyle w:val="p1"/>
+        <w:rPr>
+          <w:b/>
+          <w:sz w:val="24"/>
+          <w:szCs w:val="24"/>
+        </w:rPr>
+      </w:pPr>
+      <w:hyperlink r:id="rId7" w:history="1">
+        <w:r>
+          <w:rPr>
+            <w:rStyle w:val="Hyperlink"/>
+          </w:rPr>
+          <w:t>https://www.chegg.com/homework-help/questions-and-answers/r-812-draw-binary-tree-representation-following-arithmetic-expression-5-2-2-1-2-9-7-2-1-8-q9099365</w:t>
+        </w:r>
+      </w:hyperlink>
+    </w:p>
+    <w:p>
+      <w:pPr>
+        <w:pStyle w:val="p1"/>
         <w:rPr>
           <w:sz w:val="24"/>
           <w:szCs w:val="24"/>
@@ -420,15 +474,208 @@
           <w:szCs w:val="24"/>
         </w:rPr>
       </w:pPr>
-    </w:p>
-    <w:p>
-      <w:pPr>
-        <w:pStyle w:val="p1"/>
-        <w:rPr>
-          <w:sz w:val="24"/>
-          <w:szCs w:val="24"/>
-        </w:rPr>
-      </w:pPr>
+      <w:r>
+        <w:rPr>
+          <w:sz w:val="24"/>
+          <w:szCs w:val="24"/>
+        </w:rPr>
+        <w:t>level = 0</w:t>
+      </w:r>
+    </w:p>
+    <w:p>
+      <w:pPr>
+        <w:pStyle w:val="p1"/>
+        <w:rPr>
+          <w:sz w:val="24"/>
+          <w:szCs w:val="24"/>
+        </w:rPr>
+      </w:pPr>
+      <w:r>
+        <w:rPr>
+          <w:sz w:val="24"/>
+          <w:szCs w:val="24"/>
+        </w:rPr>
+        <w:t xml:space="preserve">do </w:t>
+      </w:r>
+    </w:p>
+    <w:p>
+      <w:pPr>
+        <w:pStyle w:val="p1"/>
+        <w:rPr>
+          <w:sz w:val="24"/>
+          <w:szCs w:val="24"/>
+        </w:rPr>
+      </w:pPr>
+      <w:r>
+        <w:rPr>
+          <w:sz w:val="24"/>
+          <w:szCs w:val="24"/>
+        </w:rPr>
+        <w:t>{</w:t>
+      </w:r>
+    </w:p>
+    <w:p>
+      <w:pPr>
+        <w:pStyle w:val="p1"/>
+        <w:rPr>
+          <w:sz w:val="24"/>
+          <w:szCs w:val="24"/>
+        </w:rPr>
+      </w:pPr>
+      <w:r>
+        <w:rPr>
+          <w:sz w:val="24"/>
+          <w:szCs w:val="24"/>
+        </w:rPr>
+        <w:t xml:space="preserve">   </w:t>
+      </w:r>
+      <w:proofErr w:type="spellStart"/>
+      <w:r>
+        <w:rPr>
+          <w:sz w:val="24"/>
+          <w:szCs w:val="24"/>
+        </w:rPr>
+        <w:t>i</w:t>
+      </w:r>
+      <w:proofErr w:type="spellEnd"/>
+      <w:r>
+        <w:rPr>
+          <w:sz w:val="24"/>
+          <w:szCs w:val="24"/>
+        </w:rPr>
+        <w:t>--</w:t>
+      </w:r>
+    </w:p>
+    <w:p>
+      <w:pPr>
+        <w:pStyle w:val="p1"/>
+        <w:rPr>
+          <w:sz w:val="24"/>
+          <w:szCs w:val="24"/>
+        </w:rPr>
+      </w:pPr>
+      <w:r>
+        <w:rPr>
+          <w:sz w:val="24"/>
+          <w:szCs w:val="24"/>
+        </w:rPr>
+        <w:t xml:space="preserve">   n = (n-1)/2</w:t>
+      </w:r>
+    </w:p>
+    <w:p>
+      <w:pPr>
+        <w:pStyle w:val="p1"/>
+        <w:rPr>
+          <w:sz w:val="24"/>
+          <w:szCs w:val="24"/>
+        </w:rPr>
+      </w:pPr>
+      <w:r>
+        <w:rPr>
+          <w:sz w:val="24"/>
+          <w:szCs w:val="24"/>
+        </w:rPr>
+        <w:lastRenderedPageBreak/>
+        <w:t xml:space="preserve">   </w:t>
+      </w:r>
+      <w:proofErr w:type="spellStart"/>
+      <w:r>
+        <w:rPr>
+          <w:sz w:val="24"/>
+          <w:szCs w:val="24"/>
+        </w:rPr>
+        <w:t>i</w:t>
+      </w:r>
+      <w:proofErr w:type="spellEnd"/>
+      <w:r>
+        <w:rPr>
+          <w:sz w:val="24"/>
+          <w:szCs w:val="24"/>
+        </w:rPr>
+        <w:t xml:space="preserve"> = </w:t>
+      </w:r>
+      <w:proofErr w:type="spellStart"/>
+      <w:r>
+        <w:rPr>
+          <w:sz w:val="24"/>
+          <w:szCs w:val="24"/>
+        </w:rPr>
+        <w:t>i%n</w:t>
+      </w:r>
+      <w:proofErr w:type="spellEnd"/>
+    </w:p>
+    <w:p>
+      <w:pPr>
+        <w:pStyle w:val="p1"/>
+        <w:rPr>
+          <w:sz w:val="24"/>
+          <w:szCs w:val="24"/>
+        </w:rPr>
+      </w:pPr>
+      <w:r>
+        <w:rPr>
+          <w:sz w:val="24"/>
+          <w:szCs w:val="24"/>
+        </w:rPr>
+        <w:t xml:space="preserve">   level++</w:t>
+      </w:r>
+    </w:p>
+    <w:p>
+      <w:pPr>
+        <w:pStyle w:val="p1"/>
+        <w:rPr>
+          <w:sz w:val="24"/>
+          <w:szCs w:val="24"/>
+        </w:rPr>
+      </w:pPr>
+      <w:r>
+        <w:rPr>
+          <w:sz w:val="24"/>
+          <w:szCs w:val="24"/>
+        </w:rPr>
+        <w:t>}</w:t>
+      </w:r>
+    </w:p>
+    <w:p>
+      <w:pPr>
+        <w:pStyle w:val="p1"/>
+        <w:rPr>
+          <w:sz w:val="24"/>
+          <w:szCs w:val="24"/>
+        </w:rPr>
+      </w:pPr>
+      <w:r>
+        <w:rPr>
+          <w:sz w:val="24"/>
+          <w:szCs w:val="24"/>
+        </w:rPr>
+        <w:t>while (</w:t>
+      </w:r>
+      <w:proofErr w:type="spellStart"/>
+      <w:proofErr w:type="gramStart"/>
+      <w:r>
+        <w:rPr>
+          <w:sz w:val="24"/>
+          <w:szCs w:val="24"/>
+        </w:rPr>
+        <w:t>i</w:t>
+      </w:r>
+      <w:proofErr w:type="spellEnd"/>
+      <w:r>
+        <w:rPr>
+          <w:sz w:val="24"/>
+          <w:szCs w:val="24"/>
+        </w:rPr>
+        <w:t xml:space="preserve"> !</w:t>
+      </w:r>
+      <w:proofErr w:type="gramEnd"/>
+      <w:r>
+        <w:rPr>
+          <w:sz w:val="24"/>
+          <w:szCs w:val="24"/>
+        </w:rPr>
+        <w:t>= 0)</w:t>
+      </w:r>
     </w:p>
     <w:p>
       <w:pPr>
@@ -514,8 +761,97 @@
 </file>
 
 <file path=word/numbering.xml><?xml version="1.0" encoding="utf-8"?>
-<w:numbering xmlns:wpc="http://schemas.microsoft.com/office/word/2010/wordprocessingCanvas" xmlns:cx="http://schemas.microsoft.com/office/drawing/2014/chartex" xmlns:cx1="http://schemas.microsoft.com/office/drawing/2015/9/8/chartex" xmlns:cx2="http://schemas.microsoft.com/office/drawing/2015/10/21/chartex" xmlns:cx3="http://schemas.microsoft.com/office/drawing/2016/5/9/chartex" xmlns:cx4="http://schemas.microsoft.com/office/drawing/2016/5/10/chartex" xmlns:cx5="http://schemas.microsoft.com/office/drawing/2016/5/11/chartex" xmlns:cx6="http://schemas.microsoft.com/office/drawing/2016/5/12/chartex" xmlns:cx7="http://schemas.microsoft.com/office/drawing/2016/5/13/chartex" xmlns:cx8="http://schemas.microsoft.com/office/drawing/2016/5/14/chartex" xmlns:mc="http://schemas.openxmlformats.org/markup-compatibility/2006" xmlns:aink="http://schemas.microsoft.com/office/drawing/2016/ink" xmlns:am3d="http://schemas.microsoft.com/office/drawing/2017/model3d" xmlns:o="urn:schemas-microsoft-com:office:office" xmlns:r="http://schemas.openxmlformats.org/officeDocument/2006/relationships" xmlns:m="http://schemas.openxmlformats.org/officeDocument/2006/math" xmlns:v="urn:schemas-microsoft-com:vml" xmlns:wp14="http://schemas.microsoft.com/office/word/2010/wordprocessingDrawing" xmlns:wp="http://schemas.openxmlformats.org/drawingml/2006/wordprocessingDrawing" xmlns:w10="urn:schemas-microsoft-com:office:word" xmlns:w="http://schemas.openxmlformats.org/wordprocessingml/2006/main" xmlns:w14="http://schemas.microsoft.com/office/word/2010/wordml" xmlns:w15="http://schemas.microsoft.com/office/word/2012/wordml" xmlns:w16cid="http://schemas.microsoft.com/office/word/2016/wordml/cid" xmlns:w16se="http://schemas.microsoft.com/office/word/2015/wordml/symex" xmlns:wpg="http://schemas.microsoft.com/office/word/2010/wordprocessingGroup" xmlns:wpi="http://schemas.microsoft.com/office/word/2010/wordprocessingInk" xmlns:wne="http://schemas.microsoft.com/office/word/2006/wordml" xmlns:wps="http://schemas.microsoft.com/office/word/2010/wordprocessingShape" mc:Ignorable="w14 w15 w16se w16cid wp14">
+<w:numbering xmlns:wpc="http://schemas.microsoft.com/office/word/2010/wordprocessingCanvas" xmlns:cx="http://schemas.microsoft.com/office/drawing/2014/chartex" xmlns:mc="http://schemas.openxmlformats.org/markup-compatibility/2006" xmlns:o="urn:schemas-microsoft-com:office:office" xmlns:r="http://schemas.openxmlformats.org/officeDocument/2006/relationships" xmlns:m="http://schemas.openxmlformats.org/officeDocument/2006/math" xmlns:v="urn:schemas-microsoft-com:vml" xmlns:wp14="http://schemas.microsoft.com/office/word/2010/wordprocessingDrawing" xmlns:wp="http://schemas.openxmlformats.org/drawingml/2006/wordprocessingDrawing" xmlns:w10="urn:schemas-microsoft-com:office:word" xmlns:w="http://schemas.openxmlformats.org/wordprocessingml/2006/main" xmlns:w14="http://schemas.microsoft.com/office/word/2010/wordml" xmlns:w15="http://schemas.microsoft.com/office/word/2012/wordml" xmlns:w16se="http://schemas.microsoft.com/office/word/2015/wordml/symex" xmlns:wpg="http://schemas.microsoft.com/office/word/2010/wordprocessingGroup" xmlns:wpi="http://schemas.microsoft.com/office/word/2010/wordprocessingInk" xmlns:wne="http://schemas.microsoft.com/office/word/2006/wordml" xmlns:wps="http://schemas.microsoft.com/office/word/2010/wordprocessingShape" mc:Ignorable="w14 w15 w16se wp14">
   <w:abstractNum w:abstractNumId="0" w15:restartNumberingAfterBreak="0">
+    <w:nsid w:val="13C06381"/>
+    <w:multiLevelType w:val="hybridMultilevel"/>
+    <w:tmpl w:val="1ECA85D8"/>
+    <w:lvl w:ilvl="0" w:tplc="990A9600">
+      <w:start w:val="1"/>
+      <w:numFmt w:val="upperRoman"/>
+      <w:lvlText w:val="%1-"/>
+      <w:lvlJc w:val="left"/>
+      <w:pPr>
+        <w:ind w:left="2160" w:hanging="720"/>
+      </w:pPr>
+      <w:rPr>
+        <w:rFonts w:hint="default"/>
+      </w:rPr>
+    </w:lvl>
+    <w:lvl w:ilvl="1" w:tplc="04090019" w:tentative="1">
+      <w:start w:val="1"/>
+      <w:numFmt w:val="lowerLetter"/>
+      <w:lvlText w:val="%2."/>
+      <w:lvlJc w:val="left"/>
+      <w:pPr>
+        <w:ind w:left="2520" w:hanging="360"/>
+      </w:pPr>
+    </w:lvl>
+    <w:lvl w:ilvl="2" w:tplc="0409001B" w:tentative="1">
+      <w:start w:val="1"/>
+      <w:numFmt w:val="lowerRoman"/>
+      <w:lvlText w:val="%3."/>
+      <w:lvlJc w:val="right"/>
+      <w:pPr>
+        <w:ind w:left="3240" w:hanging="180"/>
+      </w:pPr>
+    </w:lvl>
+    <w:lvl w:ilvl="3" w:tplc="0409000F" w:tentative="1">
+      <w:start w:val="1"/>
+      <w:numFmt w:val="decimal"/>
+      <w:lvlText w:val="%4."/>
+      <w:lvlJc w:val="left"/>
+      <w:pPr>
+        <w:ind w:left="3960" w:hanging="360"/>
+      </w:pPr>
+    </w:lvl>
+    <w:lvl w:ilvl="4" w:tplc="04090019" w:tentative="1">
+      <w:start w:val="1"/>
+      <w:numFmt w:val="lowerLetter"/>
+      <w:lvlText w:val="%5."/>
+      <w:lvlJc w:val="left"/>
+      <w:pPr>
+        <w:ind w:left="4680" w:hanging="360"/>
+      </w:pPr>
+    </w:lvl>
+    <w:lvl w:ilvl="5" w:tplc="0409001B" w:tentative="1">
+      <w:start w:val="1"/>
+      <w:numFmt w:val="lowerRoman"/>
+      <w:lvlText w:val="%6."/>
+      <w:lvlJc w:val="right"/>
+      <w:pPr>
+        <w:ind w:left="5400" w:hanging="180"/>
+      </w:pPr>
+    </w:lvl>
+    <w:lvl w:ilvl="6" w:tplc="0409000F" w:tentative="1">
+      <w:start w:val="1"/>
+      <w:numFmt w:val="decimal"/>
+      <w:lvlText w:val="%7."/>
+      <w:lvlJc w:val="left"/>
+      <w:pPr>
+        <w:ind w:left="6120" w:hanging="360"/>
+      </w:pPr>
+    </w:lvl>
+    <w:lvl w:ilvl="7" w:tplc="04090019" w:tentative="1">
+      <w:start w:val="1"/>
+      <w:numFmt w:val="lowerLetter"/>
+      <w:lvlText w:val="%8."/>
+      <w:lvlJc w:val="left"/>
+      <w:pPr>
+        <w:ind w:left="6840" w:hanging="360"/>
+      </w:pPr>
+    </w:lvl>
+    <w:lvl w:ilvl="8" w:tplc="0409001B" w:tentative="1">
+      <w:start w:val="1"/>
+      <w:numFmt w:val="lowerRoman"/>
+      <w:lvlText w:val="%9."/>
+      <w:lvlJc w:val="right"/>
+      <w:pPr>
+        <w:ind w:left="7560" w:hanging="180"/>
+      </w:pPr>
+    </w:lvl>
+  </w:abstractNum>
+  <w:abstractNum w:abstractNumId="1" w15:restartNumberingAfterBreak="0">
     <w:nsid w:val="1BC7533A"/>
     <w:multiLevelType w:val="hybridMultilevel"/>
     <w:tmpl w:val="9392EF1A"/>
@@ -604,7 +940,7 @@
       </w:pPr>
     </w:lvl>
   </w:abstractNum>
-  <w:abstractNum w:abstractNumId="1" w15:restartNumberingAfterBreak="0">
+  <w:abstractNum w:abstractNumId="2" w15:restartNumberingAfterBreak="0">
     <w:nsid w:val="248259C3"/>
     <w:multiLevelType w:val="hybridMultilevel"/>
     <w:tmpl w:val="AE464AA6"/>
@@ -693,7 +1029,7 @@
       </w:pPr>
     </w:lvl>
   </w:abstractNum>
-  <w:abstractNum w:abstractNumId="2" w15:restartNumberingAfterBreak="0">
+  <w:abstractNum w:abstractNumId="3" w15:restartNumberingAfterBreak="0">
     <w:nsid w:val="7701241E"/>
     <w:multiLevelType w:val="hybridMultilevel"/>
     <w:tmpl w:val="64A81616"/>
@@ -783,19 +1119,22 @@
     </w:lvl>
   </w:abstractNum>
   <w:num w:numId="1">
+    <w:abstractNumId w:val="3"/>
+  </w:num>
+  <w:num w:numId="2">
+    <w:abstractNumId w:val="1"/>
+  </w:num>
+  <w:num w:numId="3">
     <w:abstractNumId w:val="2"/>
   </w:num>
-  <w:num w:numId="2">
+  <w:num w:numId="4">
     <w:abstractNumId w:val="0"/>
-  </w:num>
-  <w:num w:numId="3">
-    <w:abstractNumId w:val="1"/>
   </w:num>
 </w:numbering>
 </file>
 
 <file path=word/styles.xml><?xml version="1.0" encoding="utf-8"?>
-<w:styles xmlns:mc="http://schemas.openxmlformats.org/markup-compatibility/2006" xmlns:r="http://schemas.openxmlformats.org/officeDocument/2006/relationships" xmlns:w="http://schemas.openxmlformats.org/wordprocessingml/2006/main" xmlns:w14="http://schemas.microsoft.com/office/word/2010/wordml" xmlns:w15="http://schemas.microsoft.com/office/word/2012/wordml" xmlns:w16cid="http://schemas.microsoft.com/office/word/2016/wordml/cid" xmlns:w16se="http://schemas.microsoft.com/office/word/2015/wordml/symex" mc:Ignorable="w14 w15 w16se w16cid">
+<w:styles xmlns:mc="http://schemas.openxmlformats.org/markup-compatibility/2006" xmlns:r="http://schemas.openxmlformats.org/officeDocument/2006/relationships" xmlns:w="http://schemas.openxmlformats.org/wordprocessingml/2006/main" xmlns:w14="http://schemas.microsoft.com/office/word/2010/wordml" xmlns:w15="http://schemas.microsoft.com/office/word/2012/wordml" xmlns:w16se="http://schemas.microsoft.com/office/word/2015/wordml/symex" mc:Ignorable="w14 w15 w16se">
   <w:docDefaults>
     <w:rPrDefault>
       <w:rPr>
@@ -807,7 +1146,7 @@
     </w:rPrDefault>
     <w:pPrDefault/>
   </w:docDefaults>
-  <w:latentStyles w:defLockedState="0" w:defUIPriority="99" w:defSemiHidden="0" w:defUnhideWhenUsed="0" w:defQFormat="0" w:count="376">
+  <w:latentStyles w:defLockedState="0" w:defUIPriority="99" w:defSemiHidden="0" w:defUnhideWhenUsed="0" w:defQFormat="0" w:count="371">
     <w:lsdException w:name="Normal" w:uiPriority="0" w:qFormat="1"/>
     <w:lsdException w:name="heading 1" w:uiPriority="9" w:qFormat="1"/>
     <w:lsdException w:name="heading 2" w:semiHidden="1" w:uiPriority="9" w:unhideWhenUsed="1" w:qFormat="1"/>
@@ -913,6 +1252,7 @@
     <w:lsdException w:name="HTML Sample" w:semiHidden="1" w:unhideWhenUsed="1"/>
     <w:lsdException w:name="HTML Typewriter" w:semiHidden="1" w:unhideWhenUsed="1"/>
     <w:lsdException w:name="HTML Variable" w:semiHidden="1" w:unhideWhenUsed="1"/>
+    <w:lsdException w:name="Normal Table" w:semiHidden="1" w:unhideWhenUsed="1"/>
     <w:lsdException w:name="annotation subject" w:semiHidden="1" w:unhideWhenUsed="1"/>
     <w:lsdException w:name="No List" w:semiHidden="1" w:unhideWhenUsed="1"/>
     <w:lsdException w:name="Outline List 1" w:semiHidden="1" w:unhideWhenUsed="1"/>
@@ -959,8 +1299,10 @@
     <w:lsdException w:name="Table Subtle 2" w:semiHidden="1" w:unhideWhenUsed="1"/>
     <w:lsdException w:name="Table Web 1" w:semiHidden="1" w:unhideWhenUsed="1"/>
     <w:lsdException w:name="Table Web 2" w:semiHidden="1" w:unhideWhenUsed="1"/>
+    <w:lsdException w:name="Table Web 3" w:semiHidden="1" w:unhideWhenUsed="1"/>
     <w:lsdException w:name="Balloon Text" w:semiHidden="1" w:unhideWhenUsed="1"/>
     <w:lsdException w:name="Table Grid" w:uiPriority="39"/>
+    <w:lsdException w:name="Table Theme" w:semiHidden="1" w:unhideWhenUsed="1"/>
     <w:lsdException w:name="Placeholder Text" w:semiHidden="1"/>
     <w:lsdException w:name="No Spacing" w:uiPriority="1" w:qFormat="1"/>
     <w:lsdException w:name="Light Shading" w:uiPriority="60"/>
@@ -1176,9 +1518,6 @@
     <w:lsdException w:name="List Table 5 Dark Accent 6" w:uiPriority="50"/>
     <w:lsdException w:name="List Table 6 Colorful Accent 6" w:uiPriority="51"/>
     <w:lsdException w:name="List Table 7 Colorful Accent 6" w:uiPriority="52"/>
-    <w:lsdException w:name="Mention" w:semiHidden="1" w:unhideWhenUsed="1"/>
-    <w:lsdException w:name="Smart Hyperlink" w:semiHidden="1" w:unhideWhenUsed="1"/>
-    <w:lsdException w:name="Smart Link" w:semiHidden="1" w:unhideWhenUsed="1"/>
   </w:latentStyles>
   <w:style w:type="paragraph" w:default="1" w:styleId="Normal">
     <w:name w:val="Normal"/>
@@ -1304,6 +1643,18 @@
       <w:ind w:left="720"/>
       <w:contextualSpacing/>
     </w:pPr>
+  </w:style>
+  <w:style w:type="character" w:styleId="Hyperlink">
+    <w:name w:val="Hyperlink"/>
+    <w:basedOn w:val="DefaultParagraphFont"/>
+    <w:uiPriority w:val="99"/>
+    <w:semiHidden/>
+    <w:unhideWhenUsed/>
+    <w:rsid w:val="00E8289E"/>
+    <w:rPr>
+      <w:color w:val="0000FF"/>
+      <w:u w:val="single"/>
+    </w:rPr>
   </w:style>
 </w:styles>
 </file>

</xml_diff>